<commit_message>
Update Curso de java 2024 comision 24250.docx
</commit_message>
<xml_diff>
--- a/Java Comisión 24250/Curso de java 2024 comision 24250.docx
+++ b/Java Comisión 24250/Curso de java 2024 comision 24250.docx
@@ -213,20 +213,20 @@
       </w:hyperlink>
     </w:p>
     <w:p>
-      <w:proofErr w:type="spellStart"/>
-      <w:r>
-        <w:t>Asdasd</w:t>
-      </w:r>
-      <w:proofErr w:type="spellEnd"/>
-      <w:r>
-        <w:t>*123</w:t>
+      <w:r>
+        <w:t>Asddft123*</w:t>
       </w:r>
     </w:p>
     <w:p/>
     <w:p>
       <w:r>
-        <w:t>Drive sheets  Java</w:t>
-      </w:r>
+        <w:t xml:space="preserve">Drive </w:t>
+      </w:r>
+      <w:proofErr w:type="gramStart"/>
+      <w:r>
+        <w:t>sheets  Java</w:t>
+      </w:r>
+      <w:proofErr w:type="gramEnd"/>
     </w:p>
     <w:p>
       <w:hyperlink r:id="rId9" w:anchor="gid=708829663" w:history="1">
@@ -747,6 +747,8 @@
           <w:lang w:val="es-AR"/>
         </w:rPr>
       </w:pPr>
+      <w:bookmarkStart w:id="0" w:name="_GoBack"/>
+      <w:bookmarkEnd w:id="0"/>
     </w:p>
     <w:p>
       <w:pPr>
@@ -930,15 +932,7 @@
         <w:rPr>
           <w:lang w:val="es-AR"/>
         </w:rPr>
-        <w:t>2</w:t>
-      </w:r>
-      <w:bookmarkStart w:id="0" w:name="_GoBack"/>
-      <w:bookmarkEnd w:id="0"/>
-      <w:r>
-        <w:rPr>
-          <w:lang w:val="es-AR"/>
-        </w:rPr>
-        <w:t>4 de abril pre entrega de proyecto.</w:t>
+        <w:t>24 de abril pre entrega de proyecto.</w:t>
       </w:r>
     </w:p>
     <w:p>

</xml_diff>